<commit_message>
module 8 Assignment 8.3
</commit_message>
<xml_diff>
--- a/module_8/sarlo-assignment8.2.docx
+++ b/module_8/sarlo-assignment8.2.docx
@@ -115,6 +115,13 @@
             </a:graphic>
           </wp:inline>
         </w:drawing>
+      </w:r>
+    </w:p>
+    <w:p/>
+    <w:p>
+      <w:r>
+        <w:lastRenderedPageBreak/>
+        <w:t>https://github.com/vjsarlo/csd-310</w:t>
       </w:r>
     </w:p>
     <w:sectPr>

</xml_diff>